<commit_message>
Restructured project to reflect best practices, added docstring to assignment 1, and rewriting assignment 1 so there's multiple functions.
</commit_message>
<xml_diff>
--- a/doc/assignment/assignment_1.1_introduction.post.docx
+++ b/doc/assignment/assignment_1.1_introduction.post.docx
@@ -45,7 +45,7 @@
         <w:rPr>
           <w:noProof/>
         </w:rPr>
-        <w:t>January 08, 2025</w:t>
+        <w:t>January 12, 2025</w:t>
       </w:r>
       <w:r>
         <w:fldChar w:fldCharType="end"/>
@@ -60,137 +60,231 @@
       </w:r>
     </w:p>
     <w:p>
-      <w:r>
-        <w:t xml:space="preserve">I </w:t>
-      </w:r>
-      <w:r>
-        <w:t>am 46 years old</w:t>
+      <w:pPr>
+        <w:pStyle w:val="ListParagraph"/>
+        <w:numPr>
+          <w:ilvl w:val="0"/>
+          <w:numId w:val="1"/>
+        </w:numPr>
+      </w:pPr>
+      <w:r>
+        <w:t>Tell us about your journey with Python so far. What motivated you to delve into advanced Python concepts? Any specific projects or experiences that sparked your interest?</w:t>
+      </w:r>
+    </w:p>
+    <w:p>
+      <w:pPr>
+        <w:ind w:left="360"/>
+      </w:pPr>
+      <w:r>
+        <w:t xml:space="preserve">My </w:t>
+      </w:r>
+      <w:r>
+        <w:t xml:space="preserve">specific </w:t>
+      </w:r>
+      <w:r>
+        <w:t>journey with Python</w:t>
+      </w:r>
+      <w:r>
+        <w:t xml:space="preserve">, like many others, has been limited to </w:t>
+      </w:r>
+      <w:r>
+        <w:t>COP2510</w:t>
       </w:r>
       <w:r>
         <w:t xml:space="preserve">. </w:t>
       </w:r>
       <w:r>
-        <w:t xml:space="preserve">Close to 30 years ago, I sat down at an old Apple </w:t>
-      </w:r>
-      <w:proofErr w:type="spellStart"/>
-      <w:r>
-        <w:t>IIe</w:t>
-      </w:r>
-      <w:proofErr w:type="spellEnd"/>
-      <w:r>
-        <w:t xml:space="preserve"> computer and </w:t>
-      </w:r>
-      <w:r>
-        <w:t xml:space="preserve">was introduced to </w:t>
-      </w:r>
-      <w:proofErr w:type="spellStart"/>
-      <w:r>
-        <w:t>AppleBasic</w:t>
-      </w:r>
-      <w:proofErr w:type="spellEnd"/>
-      <w:r>
-        <w:t xml:space="preserve">, my first programming language. </w:t>
-      </w:r>
-      <w:r>
-        <w:t xml:space="preserve">Since then, I have been </w:t>
+        <w:t xml:space="preserve">However, I have extensive experience with </w:t>
+      </w:r>
+      <w:r>
+        <w:t xml:space="preserve">the BASIC programming language, particularly Visual Basic and Visual Basic for Applications. It is my understanding that </w:t>
+      </w:r>
+      <w:r>
+        <w:t xml:space="preserve">Python is </w:t>
+      </w:r>
+      <w:r>
+        <w:t xml:space="preserve">the </w:t>
+      </w:r>
+      <w:r>
+        <w:t>spiritual successor</w:t>
+      </w:r>
+      <w:r>
+        <w:t xml:space="preserve"> </w:t>
+      </w:r>
+      <w:r>
+        <w:t>to BASIC</w:t>
+      </w:r>
+      <w:r>
+        <w:t>, which drives my interest.</w:t>
+      </w:r>
+    </w:p>
+    <w:p>
+      <w:pPr>
+        <w:pStyle w:val="ListParagraph"/>
+        <w:numPr>
+          <w:ilvl w:val="0"/>
+          <w:numId w:val="1"/>
+        </w:numPr>
+      </w:pPr>
+      <w:r>
+        <w:t>What are your specific learning goals for this advanced Python course?</w:t>
+      </w:r>
+    </w:p>
+    <w:p>
+      <w:pPr>
+        <w:ind w:left="360"/>
+      </w:pPr>
+      <w:r>
+        <w:t>I am hoping to continue to learn</w:t>
+      </w:r>
+      <w:r>
+        <w:t xml:space="preserve"> how to use Python to rapidly develop solutions</w:t>
+      </w:r>
+      <w:r>
+        <w:t xml:space="preserve">. </w:t>
+      </w:r>
+      <w:r>
+        <w:t>For instance, Python can be found in Microsoft Excel as well as my Texas Instruments calculator.</w:t>
+      </w:r>
+      <w:r>
+        <w:t xml:space="preserve"> I hope to be able to leverage </w:t>
+      </w:r>
+      <w:r>
+        <w:t xml:space="preserve">Python </w:t>
+      </w:r>
+      <w:r>
+        <w:t xml:space="preserve">to </w:t>
+      </w:r>
+      <w:r>
+        <w:t xml:space="preserve">solve problems that I have historically sought a </w:t>
+      </w:r>
+      <w:r>
+        <w:t>high-level</w:t>
+      </w:r>
+      <w:r>
+        <w:t xml:space="preserve"> language like Visual Basic to solve.</w:t>
+      </w:r>
+    </w:p>
+    <w:p>
+      <w:pPr>
+        <w:pStyle w:val="ListParagraph"/>
+        <w:numPr>
+          <w:ilvl w:val="0"/>
+          <w:numId w:val="1"/>
+        </w:numPr>
+      </w:pPr>
+      <w:r>
+        <w:t>How do you best learn programming concepts? Are you more inclined towards hands-on coding, theoretical understanding, or a combination of both?</w:t>
+      </w:r>
+    </w:p>
+    <w:p>
+      <w:pPr>
+        <w:ind w:left="360"/>
+      </w:pPr>
+      <w:r>
+        <w:lastRenderedPageBreak/>
+        <w:t xml:space="preserve">I find the best approach is to start with an overview </w:t>
+      </w:r>
+      <w:r>
+        <w:t xml:space="preserve">and broader understanding of the </w:t>
+      </w:r>
+      <w:r>
+        <w:t xml:space="preserve">theoretical principles, followed by </w:t>
+      </w:r>
+      <w:r>
+        <w:t>playing with the code in a sandbox, followed by implement</w:t>
+      </w:r>
+      <w:r>
+        <w:t>ing the concept</w:t>
+      </w:r>
+      <w:r>
+        <w:t xml:space="preserve"> </w:t>
+      </w:r>
+      <w:r>
+        <w:t xml:space="preserve">in a </w:t>
+      </w:r>
+      <w:r>
+        <w:t>practical application</w:t>
+      </w:r>
+      <w:r>
+        <w:t>.</w:t>
+      </w:r>
+    </w:p>
+    <w:p>
+      <w:pPr>
+        <w:pStyle w:val="ListParagraph"/>
+        <w:numPr>
+          <w:ilvl w:val="0"/>
+          <w:numId w:val="1"/>
+        </w:numPr>
+      </w:pPr>
+      <w:r>
+        <w:t xml:space="preserve">What </w:t>
       </w:r>
       <w:proofErr w:type="gramStart"/>
       <w:r>
-        <w:t>hooked</w:t>
-      </w:r>
-      <w:r>
-        <w:t>, and</w:t>
+        <w:t>are</w:t>
       </w:r>
       <w:proofErr w:type="gramEnd"/>
       <w:r>
-        <w:t xml:space="preserve"> proceeded to teach myself. </w:t>
-      </w:r>
-      <w:r>
-        <w:t>Most of my experience in programming comes from one of the subsets of the BASIC programming language</w:t>
-      </w:r>
-      <w:r>
-        <w:t xml:space="preserve">. It is my understanding that Python is, in many ways, the spiritual successor to </w:t>
-      </w:r>
-      <w:r>
-        <w:t>BASIC, which is how I first got interested in the language</w:t>
-      </w:r>
-      <w:r>
-        <w:t xml:space="preserve">. </w:t>
-      </w:r>
-    </w:p>
-    <w:p>
-      <w:r>
-        <w:t xml:space="preserve">I have found that the best way for me to learn a programming language is to learn the basic syntax and then </w:t>
-      </w:r>
-      <w:r>
-        <w:t xml:space="preserve">force myself to solve problems with that language. </w:t>
-      </w:r>
-      <w:r>
-        <w:t>Like most people</w:t>
-      </w:r>
-      <w:r>
-        <w:t>, I learn best by doing.</w:t>
+        <w:t xml:space="preserve"> your career or academic aspirations related to programming or computer science?</w:t>
+      </w:r>
+    </w:p>
+    <w:p>
+      <w:pPr>
+        <w:ind w:left="360"/>
+      </w:pPr>
+      <w:r>
+        <w:t>I would like to build on the foundation I have in Computer Science</w:t>
+      </w:r>
+      <w:r>
+        <w:t>, starting with continuing my education at a university in that field.</w:t>
       </w:r>
       <w:r>
         <w:t xml:space="preserve"> </w:t>
       </w:r>
-    </w:p>
-    <w:p>
-      <w:r>
-        <w:t xml:space="preserve">In addition to COP2373, I am also taking </w:t>
-      </w:r>
-      <w:r>
-        <w:t>COP2250</w:t>
-      </w:r>
-      <w:r>
-        <w:t xml:space="preserve">, </w:t>
-      </w:r>
-      <w:r>
-        <w:t>Java Programming I</w:t>
-      </w:r>
-      <w:r>
-        <w:t xml:space="preserve">. It is my hope that I can use the skills that I learn in this class to help me rapidly develop solutions. In contrast, I am hoping the Java course can help me understand </w:t>
-      </w:r>
-      <w:proofErr w:type="gramStart"/>
-      <w:r>
-        <w:t>lower level</w:t>
-      </w:r>
-      <w:proofErr w:type="gramEnd"/>
-      <w:r>
-        <w:t xml:space="preserve"> languages such as C++ better. By taking both classes, my intention is to fill in gaps in my programming skillset. I </w:t>
-      </w:r>
-      <w:r>
-        <w:t>intend</w:t>
-      </w:r>
-      <w:r>
-        <w:t xml:space="preserve"> to </w:t>
-      </w:r>
-      <w:r>
-        <w:t xml:space="preserve">continue to </w:t>
-      </w:r>
-      <w:r>
-        <w:t>regularly use programming, both personally and professionally</w:t>
-      </w:r>
-      <w:r>
-        <w:t>.</w:t>
-      </w:r>
-    </w:p>
-    <w:p>
-      <w:r>
-        <w:t>I have had a passion for computers for my whole life</w:t>
-      </w:r>
-      <w:r>
-        <w:t xml:space="preserve"> and revel in </w:t>
-      </w:r>
-      <w:r>
-        <w:t xml:space="preserve">learning more about how they work and how I can help others using them. </w:t>
-      </w:r>
-      <w:r>
-        <w:t xml:space="preserve">I also love math, science, learning, teaching, and psychology. </w:t>
-      </w:r>
-    </w:p>
+      <w:r>
+        <w:t>I dare not guess on the possible applications professionally</w:t>
+      </w:r>
+      <w:r>
+        <w:t xml:space="preserve"> thereafter.</w:t>
+      </w:r>
+    </w:p>
+    <w:p>
+      <w:pPr>
+        <w:pStyle w:val="ListParagraph"/>
+        <w:numPr>
+          <w:ilvl w:val="0"/>
+          <w:numId w:val="1"/>
+        </w:numPr>
+      </w:pPr>
+      <w:r>
+        <w:t>What do you enjoy doing in your free time, and how do these interests contribute to your personal and intellectual growth?</w:t>
+      </w:r>
+    </w:p>
+    <w:p>
+      <w:pPr>
+        <w:ind w:left="360"/>
+      </w:pPr>
+      <w:r>
+        <w:t>I enjoy learning in genera</w:t>
+      </w:r>
+      <w:r>
+        <w:t>l</w:t>
+      </w:r>
+      <w:r>
+        <w:t>. I try to approach everything with a student mentality</w:t>
+      </w:r>
+      <w:r>
+        <w:t>. I would like to think that this has led me</w:t>
+      </w:r>
+      <w:r>
+        <w:t xml:space="preserve"> to constantly seek growth.</w:t>
+      </w:r>
+    </w:p>
+    <w:p/>
     <w:sectPr>
-      <w:headerReference w:type="default" r:id="rId6"/>
+      <w:headerReference w:type="default" r:id="rId7"/>
       <w:pgSz w:w="12240" w:h="15840"/>
       <w:pgMar w:top="1440" w:right="1440" w:bottom="1440" w:left="1440" w:header="720" w:footer="720" w:gutter="0"/>
       <w:cols w:space="720"/>
@@ -286,6 +380,103 @@
     </w:r>
   </w:p>
 </w:hdr>
+</file>
+
+<file path=word/numbering.xml><?xml version="1.0" encoding="utf-8"?>
+<w:numbering xmlns:wpc="http://schemas.microsoft.com/office/word/2010/wordprocessingCanvas" xmlns:cx="http://schemas.microsoft.com/office/drawing/2014/chartex" xmlns:cx1="http://schemas.microsoft.com/office/drawing/2015/9/8/chartex" xmlns:cx2="http://schemas.microsoft.com/office/drawing/2015/10/21/chartex" xmlns:cx3="http://schemas.microsoft.com/office/drawing/2016/5/9/chartex" xmlns:cx4="http://schemas.microsoft.com/office/drawing/2016/5/10/chartex" xmlns:cx5="http://schemas.microsoft.com/office/drawing/2016/5/11/chartex" xmlns:cx6="http://schemas.microsoft.com/office/drawing/2016/5/12/chartex" xmlns:cx7="http://schemas.microsoft.com/office/drawing/2016/5/13/chartex" xmlns:cx8="http://schemas.microsoft.com/office/drawing/2016/5/14/chartex" xmlns:mc="http://schemas.openxmlformats.org/markup-compatibility/2006" xmlns:aink="http://schemas.microsoft.com/office/drawing/2016/ink" xmlns:am3d="http://schemas.microsoft.com/office/drawing/2017/model3d" xmlns:o="urn:schemas-microsoft-com:office:office" xmlns:oel="http://schemas.microsoft.com/office/2019/extlst" xmlns:r="http://schemas.openxmlformats.org/officeDocument/2006/relationships" xmlns:m="http://schemas.openxmlformats.org/officeDocument/2006/math" xmlns:v="urn:schemas-microsoft-com:vml" xmlns:wp14="http://schemas.microsoft.com/office/word/2010/wordprocessingDrawing" xmlns:wp="http://schemas.openxmlformats.org/drawingml/2006/wordprocessingDrawing" xmlns:w10="urn:schemas-microsoft-com:office:word" xmlns:w="http://schemas.openxmlformats.org/wordprocessingml/2006/main" xmlns:w14="http://schemas.microsoft.com/office/word/2010/wordml" xmlns:w15="http://schemas.microsoft.com/office/word/2012/wordml" xmlns:w16cex="http://schemas.microsoft.com/office/word/2018/wordml/cex" xmlns:w16cid="http://schemas.microsoft.com/office/word/2016/wordml/cid" xmlns:w16="http://schemas.microsoft.com/office/word/2018/wordml" xmlns:w16du="http://schemas.microsoft.com/office/word/2023/wordml/word16du" xmlns:w16sdtdh="http://schemas.microsoft.com/office/word/2020/wordml/sdtdatahash" xmlns:w16sdtfl="http://schemas.microsoft.com/office/word/2024/wordml/sdtformatlock" xmlns:w16se="http://schemas.microsoft.com/office/word/2015/wordml/symex" xmlns:wpg="http://schemas.microsoft.com/office/word/2010/wordprocessingGroup" xmlns:wpi="http://schemas.microsoft.com/office/word/2010/wordprocessingInk" xmlns:wne="http://schemas.microsoft.com/office/word/2006/wordml" xmlns:wps="http://schemas.microsoft.com/office/word/2010/wordprocessingShape" mc:Ignorable="w14 w15 w16se w16cid w16 w16cex w16sdtdh w16sdtfl w16du wp14">
+  <w:abstractNum w:abstractNumId="0" w15:restartNumberingAfterBreak="0">
+    <w:nsid w:val="40897E5A"/>
+    <w:multiLevelType w:val="hybridMultilevel"/>
+    <w:tmpl w:val="5A583868"/>
+    <w:lvl w:ilvl="0" w:tplc="0409000F">
+      <w:start w:val="1"/>
+      <w:numFmt w:val="decimal"/>
+      <w:lvlText w:val="%1."/>
+      <w:lvlJc w:val="left"/>
+      <w:pPr>
+        <w:ind w:left="720" w:hanging="360"/>
+      </w:pPr>
+      <w:rPr>
+        <w:rFonts w:hint="default"/>
+      </w:rPr>
+    </w:lvl>
+    <w:lvl w:ilvl="1" w:tplc="04090019" w:tentative="1">
+      <w:start w:val="1"/>
+      <w:numFmt w:val="lowerLetter"/>
+      <w:lvlText w:val="%2."/>
+      <w:lvlJc w:val="left"/>
+      <w:pPr>
+        <w:ind w:left="1440" w:hanging="360"/>
+      </w:pPr>
+    </w:lvl>
+    <w:lvl w:ilvl="2" w:tplc="0409001B" w:tentative="1">
+      <w:start w:val="1"/>
+      <w:numFmt w:val="lowerRoman"/>
+      <w:lvlText w:val="%3."/>
+      <w:lvlJc w:val="right"/>
+      <w:pPr>
+        <w:ind w:left="2160" w:hanging="180"/>
+      </w:pPr>
+    </w:lvl>
+    <w:lvl w:ilvl="3" w:tplc="0409000F" w:tentative="1">
+      <w:start w:val="1"/>
+      <w:numFmt w:val="decimal"/>
+      <w:lvlText w:val="%4."/>
+      <w:lvlJc w:val="left"/>
+      <w:pPr>
+        <w:ind w:left="2880" w:hanging="360"/>
+      </w:pPr>
+    </w:lvl>
+    <w:lvl w:ilvl="4" w:tplc="04090019" w:tentative="1">
+      <w:start w:val="1"/>
+      <w:numFmt w:val="lowerLetter"/>
+      <w:lvlText w:val="%5."/>
+      <w:lvlJc w:val="left"/>
+      <w:pPr>
+        <w:ind w:left="3600" w:hanging="360"/>
+      </w:pPr>
+    </w:lvl>
+    <w:lvl w:ilvl="5" w:tplc="0409001B" w:tentative="1">
+      <w:start w:val="1"/>
+      <w:numFmt w:val="lowerRoman"/>
+      <w:lvlText w:val="%6."/>
+      <w:lvlJc w:val="right"/>
+      <w:pPr>
+        <w:ind w:left="4320" w:hanging="180"/>
+      </w:pPr>
+    </w:lvl>
+    <w:lvl w:ilvl="6" w:tplc="0409000F" w:tentative="1">
+      <w:start w:val="1"/>
+      <w:numFmt w:val="decimal"/>
+      <w:lvlText w:val="%7."/>
+      <w:lvlJc w:val="left"/>
+      <w:pPr>
+        <w:ind w:left="5040" w:hanging="360"/>
+      </w:pPr>
+    </w:lvl>
+    <w:lvl w:ilvl="7" w:tplc="04090019" w:tentative="1">
+      <w:start w:val="1"/>
+      <w:numFmt w:val="lowerLetter"/>
+      <w:lvlText w:val="%8."/>
+      <w:lvlJc w:val="left"/>
+      <w:pPr>
+        <w:ind w:left="5760" w:hanging="360"/>
+      </w:pPr>
+    </w:lvl>
+    <w:lvl w:ilvl="8" w:tplc="0409001B" w:tentative="1">
+      <w:start w:val="1"/>
+      <w:numFmt w:val="lowerRoman"/>
+      <w:lvlText w:val="%9."/>
+      <w:lvlJc w:val="right"/>
+      <w:pPr>
+        <w:ind w:left="6480" w:hanging="180"/>
+      </w:pPr>
+    </w:lvl>
+  </w:abstractNum>
+  <w:num w:numId="1" w16cid:durableId="1685128846">
+    <w:abstractNumId w:val="0"/>
+  </w:num>
+</w:numbering>
 </file>
 
 <file path=word/styles.xml><?xml version="1.0" encoding="utf-8"?>
@@ -950,6 +1141,17 @@
       <w:szCs w:val="24"/>
     </w:rPr>
   </w:style>
+  <w:style w:type="paragraph" w:styleId="ListParagraph">
+    <w:name w:val="List Paragraph"/>
+    <w:basedOn w:val="Normal"/>
+    <w:uiPriority w:val="34"/>
+    <w:qFormat/>
+    <w:rsid w:val="00126D4A"/>
+    <w:pPr>
+      <w:ind w:left="720"/>
+      <w:contextualSpacing/>
+    </w:pPr>
+  </w:style>
 </w:styles>
 </file>
 

</xml_diff>